<commit_message>
thống nhất remove id là integer
Signed-off-by: unknown <thuan0@gmail.com>
</commit_message>
<xml_diff>
--- a/databaseStructure.docx
+++ b/databaseStructure.docx
@@ -978,15 +978,7 @@
         <w:rPr>
           <w:lang w:val="en-US"/>
         </w:rPr>
-        <w:t>Thay đổi (thêm, s</w:t>
-      </w:r>
-      <w:bookmarkStart w:id="2" w:name="_GoBack"/>
-      <w:bookmarkEnd w:id="2"/>
-      <w:r>
-        <w:rPr>
-          <w:lang w:val="en-US"/>
-        </w:rPr>
-        <w:t>ửa xóa):</w:t>
+        <w:t>Thay đổi (thêm, sửa xóa):</w:t>
       </w:r>
     </w:p>
     <w:p>
@@ -1106,6 +1098,9 @@
         </w:rPr>
         <w:t>Tác giả:</w:t>
       </w:r>
+      <w:r>
+        <w:t xml:space="preserve"> phú, thuận</w:t>
+      </w:r>
     </w:p>
     <w:p>
       <w:pPr>
@@ -1119,10 +1114,7 @@
         </w:rPr>
       </w:pPr>
       <w:r>
-        <w:rPr>
-          <w:lang w:val="en-US"/>
-        </w:rPr>
-        <w:t xml:space="preserve">Date: </w:t>
+        <w:t>Người sửa: hiếu</w:t>
       </w:r>
     </w:p>
     <w:p>
@@ -1140,43 +1132,50 @@
         <w:rPr>
           <w:lang w:val="en-US"/>
         </w:rPr>
+        <w:t xml:space="preserve">Date: </w:t>
+      </w:r>
+      <w:r>
+        <w:t>25/11/2022</w:t>
+      </w:r>
+    </w:p>
+    <w:p>
+      <w:pPr>
+        <w:pStyle w:val="ListParagraph"/>
+        <w:numPr>
+          <w:ilvl w:val="0"/>
+          <w:numId w:val="3"/>
+        </w:numPr>
+        <w:rPr>
+          <w:lang w:val="en-US"/>
+        </w:rPr>
+      </w:pPr>
+      <w:r>
+        <w:rPr>
+          <w:lang w:val="en-US"/>
+        </w:rPr>
         <w:t>Thay đổi (thêm, sửa xóa):</w:t>
       </w:r>
     </w:p>
     <w:p>
       <w:pPr>
         <w:pStyle w:val="ListParagraph"/>
-        <w:rPr>
-          <w:lang w:val="en-US"/>
-        </w:rPr>
-      </w:pPr>
-      <w:r>
-        <w:rPr>
-          <w:lang w:val="en-US"/>
-        </w:rPr>
-        <w:t>Thêm bảng nào</w:t>
-      </w:r>
-    </w:p>
-    <w:p>
-      <w:pPr>
-        <w:pStyle w:val="ListParagraph"/>
-        <w:rPr>
-          <w:lang w:val="en-US"/>
-        </w:rPr>
-      </w:pPr>
-      <w:r>
-        <w:rPr>
-          <w:lang w:val="en-US"/>
-        </w:rPr>
-        <w:t>Thêm trường nào – kiểu dữ liệu</w:t>
-      </w:r>
-    </w:p>
-    <w:p>
-      <w:pPr>
-        <w:rPr>
-          <w:lang w:val="en-US"/>
-        </w:rPr>
-      </w:pPr>
+      </w:pPr>
+      <w:r>
+        <w:t>Xóa các trường primary key là id có kiểu dữ liệu là integer</w:t>
+      </w:r>
+    </w:p>
+    <w:p>
+      <w:r>
+        <w:rPr>
+          <w:lang w:val="en-US"/>
+        </w:rPr>
+        <w:tab/>
+      </w:r>
+      <w:r>
+        <w:t>10 bảng cần sửa.</w:t>
+      </w:r>
+      <w:bookmarkStart w:id="2" w:name="_GoBack"/>
+      <w:bookmarkEnd w:id="2"/>
     </w:p>
     <w:sectPr>
       <w:footerReference w:type="default" r:id="rId10"/>
@@ -2502,7 +2501,7 @@
 </file>
 
 <file path=customXml/itemProps1.xml><?xml version="1.0" encoding="utf-8"?>
-<ds:datastoreItem xmlns:ds="http://schemas.openxmlformats.org/officeDocument/2006/customXml" ds:itemID="{F33F77BB-9029-414D-9263-4AB7B2BF639C}">
+<ds:datastoreItem xmlns:ds="http://schemas.openxmlformats.org/officeDocument/2006/customXml" ds:itemID="{4B2EE360-927F-406D-99F0-EFA343317A95}">
   <ds:schemaRefs>
     <ds:schemaRef ds:uri="http://schemas.openxmlformats.org/officeDocument/2006/bibliography"/>
   </ds:schemaRefs>

</xml_diff>